<commit_message>
article and testimonial page done
</commit_message>
<xml_diff>
--- a/images/Used images.docx
+++ b/images/Used images.docx
@@ -689,11 +689,86 @@
       <w:r>
         <w:t xml:space="preserve">side image - </w:t>
       </w:r>
-      <w:r>
-        <w:t>https://pixabay.com/en/happy-half-face-smiling-eyes-man-1298382/</w:t>
+      <w:hyperlink r:id="rId14" w:history="1">
+        <w:r>
+          <w:rPr>
+            <w:rStyle w:val="Hyperlink"/>
+          </w:rPr>
+          <w:t>https://pixabay.com/en/happy-half-face-smiling-eyes-man-1298382/</w:t>
+        </w:r>
+      </w:hyperlink>
+    </w:p>
+    <w:p>
+      <w:pPr>
+        <w:pStyle w:val="Heading1"/>
+      </w:pPr>
+      <w:r>
+        <w:t>Article</w:t>
+      </w:r>
+    </w:p>
+    <w:p>
+      <w:r>
+        <w:t xml:space="preserve">Author Will </w:t>
+      </w:r>
+      <w:proofErr w:type="spellStart"/>
+      <w:r>
+        <w:t>A</w:t>
+      </w:r>
+      <w:r>
+        <w:t>rnet</w:t>
+      </w:r>
+      <w:proofErr w:type="spellEnd"/>
+      <w:r>
+        <w:t xml:space="preserve"> - </w:t>
+      </w:r>
+      <w:r>
+        <w:t xml:space="preserve">photo credit: Eric Langley &lt;a </w:t>
       </w:r>
       <w:bookmarkStart w:id="0" w:name="_GoBack"/>
       <w:bookmarkEnd w:id="0"/>
+      <w:r>
+        <w:t xml:space="preserve">href="http://www.flickr.com/photos/70151993@N03/18699069392"&gt;Art&lt;/a&gt; via &lt;a </w:t>
+      </w:r>
+      <w:proofErr w:type="spellStart"/>
+      <w:r>
+        <w:t>href</w:t>
+      </w:r>
+      <w:proofErr w:type="spellEnd"/>
+      <w:r>
+        <w:t>="http://photopin.com"&gt;</w:t>
+      </w:r>
+      <w:proofErr w:type="spellStart"/>
+      <w:r>
+        <w:t>photopin</w:t>
+      </w:r>
+      <w:proofErr w:type="spellEnd"/>
+      <w:r>
+        <w:t xml:space="preserve">&lt;/a&gt; &lt;a </w:t>
+      </w:r>
+      <w:proofErr w:type="spellStart"/>
+      <w:r>
+        <w:t>href</w:t>
+      </w:r>
+      <w:proofErr w:type="spellEnd"/>
+      <w:r>
+        <w:t>="https://creativecommons.org/licenses/by-</w:t>
+      </w:r>
+      <w:proofErr w:type="spellStart"/>
+      <w:r>
+        <w:t>nc</w:t>
+      </w:r>
+      <w:proofErr w:type="spellEnd"/>
+      <w:r>
+        <w:t>-</w:t>
+      </w:r>
+      <w:proofErr w:type="spellStart"/>
+      <w:r>
+        <w:t>nd</w:t>
+      </w:r>
+      <w:proofErr w:type="spellEnd"/>
+      <w:r>
+        <w:t>/2.0/"&gt;(license)&lt;/a&gt;</w:t>
+      </w:r>
     </w:p>
     <w:sectPr>
       <w:pgSz w:w="11900" w:h="16840"/>

</xml_diff>